<commit_message>
Almacenando todos los cambios
</commit_message>
<xml_diff>
--- a/Recursos/TypeScript.docx
+++ b/Recursos/TypeScript.docx
@@ -319,6 +319,7 @@
         <w:t xml:space="preserve">PS F:\TScript\first_app&gt; </w:t>
       </w:r>
       <w:proofErr w:type="spellStart"/>
+      <w:proofErr w:type="gramStart"/>
       <w:r>
         <w:rPr>
           <w:b/>
@@ -333,7 +334,14 @@
         <w:rPr>
           <w:lang w:val="en-US"/>
         </w:rPr>
-        <w:t xml:space="preserve"> .\</w:t>
+        <w:t xml:space="preserve"> .</w:t>
+      </w:r>
+      <w:proofErr w:type="gramEnd"/>
+      <w:r>
+        <w:rPr>
+          <w:lang w:val="en-US"/>
+        </w:rPr>
+        <w:t>\</w:t>
       </w:r>
       <w:proofErr w:type="spellStart"/>
       <w:r>
@@ -622,6 +630,7 @@
         <w:t xml:space="preserve">PS F:\TScript\first_app&gt; </w:t>
       </w:r>
       <w:proofErr w:type="spellStart"/>
+      <w:proofErr w:type="gramStart"/>
       <w:r>
         <w:rPr>
           <w:b/>
@@ -636,7 +645,14 @@
         <w:rPr>
           <w:lang w:val="en-US"/>
         </w:rPr>
-        <w:t xml:space="preserve"> .\</w:t>
+        <w:t xml:space="preserve"> .</w:t>
+      </w:r>
+      <w:proofErr w:type="gramEnd"/>
+      <w:r>
+        <w:rPr>
+          <w:lang w:val="en-US"/>
+        </w:rPr>
+        <w:t>\</w:t>
       </w:r>
       <w:proofErr w:type="spellStart"/>
       <w:r>
@@ -1359,6 +1375,522 @@
       <w:r>
         <w:t>”, indicando que ya se creó el repositorio inicial.</w:t>
       </w:r>
+    </w:p>
+    <w:p>
+      <w:pPr>
+        <w:spacing w:after="0" w:line="240" w:lineRule="auto"/>
+        <w:jc w:val="both"/>
+      </w:pPr>
+    </w:p>
+    <w:p>
+      <w:pPr>
+        <w:spacing w:after="0" w:line="240" w:lineRule="auto"/>
+        <w:jc w:val="both"/>
+      </w:pPr>
+      <w:r>
+        <w:t xml:space="preserve">Para conectar el </w:t>
+      </w:r>
+      <w:proofErr w:type="spellStart"/>
+      <w:r>
+        <w:t>respositorio</w:t>
+      </w:r>
+      <w:proofErr w:type="spellEnd"/>
+      <w:r>
+        <w:t xml:space="preserve"> local de “</w:t>
+      </w:r>
+      <w:proofErr w:type="spellStart"/>
+      <w:r>
+        <w:t>git</w:t>
+      </w:r>
+      <w:proofErr w:type="spellEnd"/>
+      <w:r>
+        <w:t>” con “</w:t>
+      </w:r>
+      <w:proofErr w:type="spellStart"/>
+      <w:r>
+        <w:t>github</w:t>
+      </w:r>
+      <w:proofErr w:type="spellEnd"/>
+      <w:r>
+        <w:t>” primero creamos el repositorio en “</w:t>
+      </w:r>
+      <w:proofErr w:type="spellStart"/>
+      <w:r>
+        <w:t>github</w:t>
+      </w:r>
+      <w:proofErr w:type="spellEnd"/>
+      <w:r>
+        <w:t>”, copiamos la ruta del nuevo repositorio creado, y la añadimos en la terminal de VSCODE “</w:t>
+      </w:r>
+      <w:proofErr w:type="spellStart"/>
+      <w:r>
+        <w:rPr>
+          <w:color w:val="4472C4" w:themeColor="accent1"/>
+        </w:rPr>
+        <w:t>git</w:t>
+      </w:r>
+      <w:proofErr w:type="spellEnd"/>
+      <w:r>
+        <w:rPr>
+          <w:color w:val="4472C4" w:themeColor="accent1"/>
+        </w:rPr>
+        <w:t xml:space="preserve"> remote </w:t>
+      </w:r>
+      <w:proofErr w:type="spellStart"/>
+      <w:r>
+        <w:rPr>
+          <w:color w:val="4472C4" w:themeColor="accent1"/>
+        </w:rPr>
+        <w:t>add</w:t>
+      </w:r>
+      <w:proofErr w:type="spellEnd"/>
+      <w:r>
+        <w:rPr>
+          <w:color w:val="4472C4" w:themeColor="accent1"/>
+        </w:rPr>
+        <w:t xml:space="preserve"> </w:t>
+      </w:r>
+      <w:proofErr w:type="spellStart"/>
+      <w:r>
+        <w:rPr>
+          <w:color w:val="4472C4" w:themeColor="accent1"/>
+        </w:rPr>
+        <w:t>origin</w:t>
+      </w:r>
+      <w:proofErr w:type="spellEnd"/>
+      <w:r>
+        <w:rPr>
+          <w:color w:val="4472C4" w:themeColor="accent1"/>
+        </w:rPr>
+        <w:t xml:space="preserve"> </w:t>
+      </w:r>
+      <w:hyperlink r:id="rId10" w:history="1">
+        <w:r>
+          <w:rPr>
+            <w:rStyle w:val="Hipervnculo"/>
+          </w:rPr>
+          <w:t>https://github.com/maryoga/TScriptMGA.git</w:t>
+        </w:r>
+      </w:hyperlink>
+      <w:r>
+        <w:t>”</w:t>
+      </w:r>
+      <w:r>
+        <w:t xml:space="preserve"> y damos </w:t>
+      </w:r>
+      <w:proofErr w:type="spellStart"/>
+      <w:r>
+        <w:t>enter</w:t>
+      </w:r>
+      <w:proofErr w:type="spellEnd"/>
+      <w:r>
+        <w:t>.</w:t>
+      </w:r>
+    </w:p>
+    <w:p>
+      <w:pPr>
+        <w:spacing w:after="0" w:line="240" w:lineRule="auto"/>
+        <w:jc w:val="both"/>
+      </w:pPr>
+    </w:p>
+    <w:p>
+      <w:pPr>
+        <w:spacing w:after="0" w:line="240" w:lineRule="auto"/>
+        <w:jc w:val="both"/>
+      </w:pPr>
+    </w:p>
+    <w:p>
+      <w:pPr>
+        <w:spacing w:after="0" w:line="240" w:lineRule="auto"/>
+        <w:jc w:val="both"/>
+      </w:pPr>
+    </w:p>
+    <w:p>
+      <w:pPr>
+        <w:spacing w:after="0" w:line="240" w:lineRule="auto"/>
+        <w:jc w:val="both"/>
+      </w:pPr>
+    </w:p>
+    <w:p>
+      <w:pPr>
+        <w:spacing w:after="0" w:line="240" w:lineRule="auto"/>
+        <w:jc w:val="both"/>
+      </w:pPr>
+      <w:r>
+        <w:rPr>
+          <w:noProof/>
+        </w:rPr>
+        <w:drawing>
+          <wp:anchor distT="0" distB="0" distL="114300" distR="114300" simplePos="0" relativeHeight="251664384" behindDoc="0" locked="0" layoutInCell="1" allowOverlap="1" wp14:anchorId="1B771315" wp14:editId="187AA978">
+            <wp:simplePos x="0" y="0"/>
+            <wp:positionH relativeFrom="margin">
+              <wp:align>left</wp:align>
+            </wp:positionH>
+            <wp:positionV relativeFrom="paragraph">
+              <wp:posOffset>1385</wp:posOffset>
+            </wp:positionV>
+            <wp:extent cx="4410120" cy="2564811"/>
+            <wp:effectExtent l="0" t="0" r="0" b="6985"/>
+            <wp:wrapSquare wrapText="bothSides"/>
+            <wp:docPr id="7" name="Imagen 7"/>
+            <wp:cNvGraphicFramePr>
+              <a:graphicFrameLocks xmlns:a="http://schemas.openxmlformats.org/drawingml/2006/main" noChangeAspect="1"/>
+            </wp:cNvGraphicFramePr>
+            <a:graphic xmlns:a="http://schemas.openxmlformats.org/drawingml/2006/main">
+              <a:graphicData uri="http://schemas.openxmlformats.org/drawingml/2006/picture">
+                <pic:pic xmlns:pic="http://schemas.openxmlformats.org/drawingml/2006/picture">
+                  <pic:nvPicPr>
+                    <pic:cNvPr id="7" name="Imagen 7"/>
+                    <pic:cNvPicPr/>
+                  </pic:nvPicPr>
+                  <pic:blipFill>
+                    <a:blip r:embed="rId11" cstate="print">
+                      <a:extLst>
+                        <a:ext uri="{28A0092B-C50C-407E-A947-70E740481C1C}">
+                          <a14:useLocalDpi xmlns:a14="http://schemas.microsoft.com/office/drawing/2010/main" val="0"/>
+                        </a:ext>
+                      </a:extLst>
+                    </a:blip>
+                    <a:stretch>
+                      <a:fillRect/>
+                    </a:stretch>
+                  </pic:blipFill>
+                  <pic:spPr>
+                    <a:xfrm>
+                      <a:off x="0" y="0"/>
+                      <a:ext cx="4410120" cy="2564811"/>
+                    </a:xfrm>
+                    <a:prstGeom prst="rect">
+                      <a:avLst/>
+                    </a:prstGeom>
+                  </pic:spPr>
+                </pic:pic>
+              </a:graphicData>
+            </a:graphic>
+          </wp:anchor>
+        </w:drawing>
+      </w:r>
+    </w:p>
+    <w:p>
+      <w:pPr>
+        <w:spacing w:after="0" w:line="240" w:lineRule="auto"/>
+        <w:jc w:val="both"/>
+      </w:pPr>
+      <w:r>
+        <w:t>Vemos el nuevo repositorio, de acá copiamos la opción seleccionada en “…</w:t>
+      </w:r>
+      <w:proofErr w:type="spellStart"/>
+      <w:r>
+        <w:t>or</w:t>
+      </w:r>
+      <w:proofErr w:type="spellEnd"/>
+      <w:r>
+        <w:t xml:space="preserve"> </w:t>
+      </w:r>
+      <w:proofErr w:type="spellStart"/>
+      <w:r>
+        <w:t>push</w:t>
+      </w:r>
+      <w:proofErr w:type="spellEnd"/>
+      <w:r>
+        <w:t xml:space="preserve"> and </w:t>
+      </w:r>
+      <w:proofErr w:type="spellStart"/>
+      <w:r>
+        <w:t>existing</w:t>
+      </w:r>
+      <w:proofErr w:type="spellEnd"/>
+      <w:r>
+        <w:t xml:space="preserve"> </w:t>
+      </w:r>
+      <w:proofErr w:type="spellStart"/>
+      <w:r>
+        <w:t>repository</w:t>
+      </w:r>
+      <w:proofErr w:type="spellEnd"/>
+      <w:r>
+        <w:t xml:space="preserve"> </w:t>
+      </w:r>
+      <w:proofErr w:type="spellStart"/>
+      <w:r>
+        <w:t>from</w:t>
+      </w:r>
+      <w:proofErr w:type="spellEnd"/>
+      <w:r>
+        <w:t xml:space="preserve"> </w:t>
+      </w:r>
+      <w:proofErr w:type="spellStart"/>
+      <w:r>
+        <w:t>command</w:t>
+      </w:r>
+      <w:proofErr w:type="spellEnd"/>
+      <w:r>
+        <w:t xml:space="preserve"> line” que es:</w:t>
+      </w:r>
+    </w:p>
+    <w:p>
+      <w:pPr>
+        <w:spacing w:after="0" w:line="240" w:lineRule="auto"/>
+        <w:jc w:val="both"/>
+      </w:pPr>
+    </w:p>
+    <w:p>
+      <w:pPr>
+        <w:spacing w:after="0" w:line="240" w:lineRule="auto"/>
+        <w:jc w:val="both"/>
+      </w:pPr>
+    </w:p>
+    <w:p>
+      <w:pPr>
+        <w:spacing w:after="0" w:line="240" w:lineRule="auto"/>
+        <w:jc w:val="both"/>
+      </w:pPr>
+    </w:p>
+    <w:p>
+      <w:pPr>
+        <w:spacing w:after="0" w:line="240" w:lineRule="auto"/>
+        <w:jc w:val="both"/>
+      </w:pPr>
+    </w:p>
+    <w:p>
+      <w:pPr>
+        <w:spacing w:after="0" w:line="240" w:lineRule="auto"/>
+        <w:jc w:val="both"/>
+      </w:pPr>
+    </w:p>
+    <w:p>
+      <w:pPr>
+        <w:spacing w:after="0" w:line="240" w:lineRule="auto"/>
+        <w:jc w:val="both"/>
+      </w:pPr>
+    </w:p>
+    <w:p>
+      <w:pPr>
+        <w:spacing w:after="0" w:line="240" w:lineRule="auto"/>
+        <w:jc w:val="both"/>
+      </w:pPr>
+    </w:p>
+    <w:p>
+      <w:pPr>
+        <w:spacing w:after="0" w:line="240" w:lineRule="auto"/>
+        <w:jc w:val="both"/>
+      </w:pPr>
+    </w:p>
+    <w:p>
+      <w:pPr>
+        <w:spacing w:after="0" w:line="240" w:lineRule="auto"/>
+        <w:jc w:val="both"/>
+      </w:pPr>
+    </w:p>
+    <w:p>
+      <w:pPr>
+        <w:spacing w:after="0" w:line="240" w:lineRule="auto"/>
+        <w:jc w:val="both"/>
+      </w:pPr>
+    </w:p>
+    <w:p>
+      <w:pPr>
+        <w:spacing w:after="0" w:line="240" w:lineRule="auto"/>
+        <w:jc w:val="both"/>
+      </w:pPr>
+    </w:p>
+    <w:p>
+      <w:pPr>
+        <w:spacing w:after="0" w:line="240" w:lineRule="auto"/>
+        <w:rPr>
+          <w:lang w:val="en-US"/>
+        </w:rPr>
+      </w:pPr>
+      <w:r>
+        <w:rPr>
+          <w:lang w:val="en-US"/>
+        </w:rPr>
+        <w:t>“</w:t>
+      </w:r>
+      <w:proofErr w:type="gramStart"/>
+      <w:r>
+        <w:rPr>
+          <w:color w:val="4472C4" w:themeColor="accent1"/>
+          <w:lang w:val="en-US"/>
+        </w:rPr>
+        <w:t>git</w:t>
+      </w:r>
+      <w:proofErr w:type="gramEnd"/>
+      <w:r>
+        <w:rPr>
+          <w:color w:val="4472C4" w:themeColor="accent1"/>
+          <w:lang w:val="en-US"/>
+        </w:rPr>
+        <w:t xml:space="preserve"> remote add origin </w:t>
+      </w:r>
+      <w:hyperlink r:id="rId12" w:history="1">
+        <w:r>
+          <w:rPr>
+            <w:rStyle w:val="Hipervnculo"/>
+            <w:lang w:val="en-US"/>
+          </w:rPr>
+          <w:t>https://github.com/maryoga/TScriptMGA.git</w:t>
+        </w:r>
+      </w:hyperlink>
+      <w:r>
+        <w:rPr>
+          <w:lang w:val="en-US"/>
+        </w:rPr>
+        <w:t>”</w:t>
+      </w:r>
+    </w:p>
+    <w:p>
+      <w:pPr>
+        <w:spacing w:after="0" w:line="240" w:lineRule="auto"/>
+        <w:jc w:val="both"/>
+        <w:rPr>
+          <w:lang w:val="en-US"/>
+        </w:rPr>
+      </w:pPr>
+    </w:p>
+    <w:p>
+      <w:pPr>
+        <w:spacing w:after="0" w:line="240" w:lineRule="auto"/>
+        <w:jc w:val="both"/>
+      </w:pPr>
+      <w:r>
+        <w:t>Y lo ponemos en l</w:t>
+      </w:r>
+      <w:r>
+        <w:t>a terminal de VSCODE</w:t>
+      </w:r>
+    </w:p>
+    <w:p>
+      <w:pPr>
+        <w:spacing w:after="0" w:line="240" w:lineRule="auto"/>
+        <w:jc w:val="both"/>
+      </w:pPr>
+    </w:p>
+    <w:p>
+      <w:pPr>
+        <w:spacing w:after="0" w:line="240" w:lineRule="auto"/>
+        <w:jc w:val="both"/>
+      </w:pPr>
+      <w:r>
+        <w:rPr>
+          <w:noProof/>
+        </w:rPr>
+        <w:drawing>
+          <wp:anchor distT="0" distB="0" distL="114300" distR="114300" simplePos="0" relativeHeight="251665408" behindDoc="0" locked="0" layoutInCell="1" allowOverlap="1" wp14:anchorId="780F6875" wp14:editId="1837F2C3">
+            <wp:simplePos x="0" y="0"/>
+            <wp:positionH relativeFrom="column">
+              <wp:posOffset>2188</wp:posOffset>
+            </wp:positionH>
+            <wp:positionV relativeFrom="paragraph">
+              <wp:posOffset>-365</wp:posOffset>
+            </wp:positionV>
+            <wp:extent cx="6858000" cy="773430"/>
+            <wp:effectExtent l="0" t="0" r="0" b="7620"/>
+            <wp:wrapSquare wrapText="bothSides"/>
+            <wp:docPr id="9" name="Imagen 9"/>
+            <wp:cNvGraphicFramePr>
+              <a:graphicFrameLocks xmlns:a="http://schemas.openxmlformats.org/drawingml/2006/main" noChangeAspect="1"/>
+            </wp:cNvGraphicFramePr>
+            <a:graphic xmlns:a="http://schemas.openxmlformats.org/drawingml/2006/main">
+              <a:graphicData uri="http://schemas.openxmlformats.org/drawingml/2006/picture">
+                <pic:pic xmlns:pic="http://schemas.openxmlformats.org/drawingml/2006/picture">
+                  <pic:nvPicPr>
+                    <pic:cNvPr id="9" name="Imagen 9"/>
+                    <pic:cNvPicPr/>
+                  </pic:nvPicPr>
+                  <pic:blipFill>
+                    <a:blip r:embed="rId13">
+                      <a:extLst>
+                        <a:ext uri="{28A0092B-C50C-407E-A947-70E740481C1C}">
+                          <a14:useLocalDpi xmlns:a14="http://schemas.microsoft.com/office/drawing/2010/main" val="0"/>
+                        </a:ext>
+                      </a:extLst>
+                    </a:blip>
+                    <a:stretch>
+                      <a:fillRect/>
+                    </a:stretch>
+                  </pic:blipFill>
+                  <pic:spPr>
+                    <a:xfrm>
+                      <a:off x="0" y="0"/>
+                      <a:ext cx="6858000" cy="773430"/>
+                    </a:xfrm>
+                    <a:prstGeom prst="rect">
+                      <a:avLst/>
+                    </a:prstGeom>
+                  </pic:spPr>
+                </pic:pic>
+              </a:graphicData>
+            </a:graphic>
+          </wp:anchor>
+        </w:drawing>
+      </w:r>
+    </w:p>
+    <w:p>
+      <w:pPr>
+        <w:spacing w:after="0" w:line="240" w:lineRule="auto"/>
+        <w:jc w:val="both"/>
+      </w:pPr>
+    </w:p>
+    <w:p>
+      <w:pPr>
+        <w:spacing w:after="0" w:line="240" w:lineRule="auto"/>
+        <w:jc w:val="both"/>
+      </w:pPr>
+    </w:p>
+    <w:p>
+      <w:pPr>
+        <w:spacing w:after="0" w:line="240" w:lineRule="auto"/>
+        <w:jc w:val="both"/>
+      </w:pPr>
+    </w:p>
+    <w:p>
+      <w:pPr>
+        <w:spacing w:after="0" w:line="240" w:lineRule="auto"/>
+        <w:jc w:val="both"/>
+      </w:pPr>
+    </w:p>
+    <w:p>
+      <w:pPr>
+        <w:spacing w:after="0" w:line="240" w:lineRule="auto"/>
+        <w:jc w:val="both"/>
+      </w:pPr>
+    </w:p>
+    <w:p>
+      <w:pPr>
+        <w:spacing w:after="0" w:line="240" w:lineRule="auto"/>
+        <w:jc w:val="both"/>
+      </w:pPr>
+    </w:p>
+    <w:p>
+      <w:pPr>
+        <w:spacing w:after="0" w:line="240" w:lineRule="auto"/>
+        <w:jc w:val="both"/>
+      </w:pPr>
+    </w:p>
+    <w:p>
+      <w:pPr>
+        <w:spacing w:after="0" w:line="240" w:lineRule="auto"/>
+        <w:jc w:val="both"/>
+      </w:pPr>
+    </w:p>
+    <w:p>
+      <w:pPr>
+        <w:spacing w:after="0" w:line="240" w:lineRule="auto"/>
+        <w:jc w:val="both"/>
+      </w:pPr>
+    </w:p>
+    <w:p>
+      <w:pPr>
+        <w:spacing w:after="0" w:line="240" w:lineRule="auto"/>
+        <w:jc w:val="both"/>
+      </w:pPr>
+    </w:p>
+    <w:p>
+      <w:pPr>
+        <w:spacing w:after="0" w:line="240" w:lineRule="auto"/>
+        <w:jc w:val="both"/>
+      </w:pPr>
     </w:p>
     <w:p>
       <w:pPr>
@@ -1935,6 +2467,29 @@
     <w:semiHidden/>
     <w:unhideWhenUsed/>
   </w:style>
+  <w:style w:type="character" w:styleId="Hipervnculo">
+    <w:name w:val="Hyperlink"/>
+    <w:basedOn w:val="Fuentedeprrafopredeter"/>
+    <w:uiPriority w:val="99"/>
+    <w:unhideWhenUsed/>
+    <w:rsid w:val="009663EC"/>
+    <w:rPr>
+      <w:color w:val="0563C1" w:themeColor="hyperlink"/>
+      <w:u w:val="single"/>
+    </w:rPr>
+  </w:style>
+  <w:style w:type="character" w:styleId="Mencinsinresolver">
+    <w:name w:val="Unresolved Mention"/>
+    <w:basedOn w:val="Fuentedeprrafopredeter"/>
+    <w:uiPriority w:val="99"/>
+    <w:semiHidden/>
+    <w:unhideWhenUsed/>
+    <w:rsid w:val="009663EC"/>
+    <w:rPr>
+      <w:color w:val="605E5C"/>
+      <w:shd w:val="clear" w:color="auto" w:fill="E1DFDD"/>
+    </w:rPr>
+  </w:style>
 </w:styles>
 </file>
 

</xml_diff>